<commit_message>
atualização no dicionario de dados
</commit_message>
<xml_diff>
--- a/Requisitos/DD - Academia.docx
+++ b/Requisitos/DD - Academia.docx
@@ -360,6 +360,7 @@
               </w:rPr>
             </w:pPr>
             <w:proofErr w:type="spellStart"/>
+            <w:proofErr w:type="gramStart"/>
             <w:r>
               <w:rPr>
                 <w:sz w:val="28"/>
@@ -367,6 +368,7 @@
               <w:t>CadastradoDesd</w:t>
             </w:r>
             <w:proofErr w:type="spellEnd"/>
+            <w:proofErr w:type="gramEnd"/>
             <w:r>
               <w:rPr>
                 <w:sz w:val="28"/>
@@ -484,6 +486,7 @@
               <w:t>Nome/</w:t>
             </w:r>
             <w:proofErr w:type="spellStart"/>
+            <w:proofErr w:type="gramStart"/>
             <w:r>
               <w:rPr>
                 <w:sz w:val="28"/>
@@ -491,6 +494,7 @@
               <w:t>RazãoSoc</w:t>
             </w:r>
             <w:proofErr w:type="spellEnd"/>
+            <w:proofErr w:type="gramEnd"/>
             <w:r>
               <w:rPr>
                 <w:sz w:val="28"/>
@@ -838,6 +842,7 @@
               </w:rPr>
             </w:pPr>
             <w:proofErr w:type="spellStart"/>
+            <w:proofErr w:type="gramStart"/>
             <w:r>
               <w:rPr>
                 <w:sz w:val="28"/>
@@ -845,6 +850,7 @@
               <w:t>Rg</w:t>
             </w:r>
             <w:proofErr w:type="spellEnd"/>
+            <w:proofErr w:type="gramEnd"/>
           </w:p>
         </w:tc>
         <w:tc>
@@ -950,6 +956,7 @@
               </w:rPr>
             </w:pPr>
             <w:proofErr w:type="spellStart"/>
+            <w:proofErr w:type="gramStart"/>
             <w:r>
               <w:rPr>
                 <w:sz w:val="28"/>
@@ -957,6 +964,7 @@
               <w:t>DataNasc</w:t>
             </w:r>
             <w:proofErr w:type="spellEnd"/>
+            <w:proofErr w:type="gramEnd"/>
             <w:r>
               <w:rPr>
                 <w:sz w:val="28"/>
@@ -2211,6 +2219,118 @@
           </w:tcPr>
           <w:p>
             <w:pPr>
+              <w:rPr>
+                <w:sz w:val="28"/>
+              </w:rPr>
+            </w:pPr>
+            <w:r>
+              <w:rPr>
+                <w:sz w:val="28"/>
+              </w:rPr>
+              <w:t>Fornecedor</w:t>
+            </w:r>
+          </w:p>
+        </w:tc>
+        <w:tc>
+          <w:tcPr>
+            <w:tcW w:w="1134" w:type="dxa"/>
+          </w:tcPr>
+          <w:p>
+            <w:pPr>
+              <w:rPr>
+                <w:sz w:val="28"/>
+              </w:rPr>
+            </w:pPr>
+            <w:proofErr w:type="spellStart"/>
+            <w:r>
+              <w:rPr>
+                <w:sz w:val="28"/>
+              </w:rPr>
+              <w:t>Char</w:t>
+            </w:r>
+            <w:proofErr w:type="spellEnd"/>
+          </w:p>
+        </w:tc>
+        <w:tc>
+          <w:tcPr>
+            <w:tcW w:w="1417" w:type="dxa"/>
+          </w:tcPr>
+          <w:p>
+            <w:pPr>
+              <w:jc w:val="center"/>
+              <w:rPr>
+                <w:sz w:val="28"/>
+              </w:rPr>
+            </w:pPr>
+            <w:r>
+              <w:rPr>
+                <w:sz w:val="28"/>
+              </w:rPr>
+              <w:t>1</w:t>
+            </w:r>
+          </w:p>
+        </w:tc>
+        <w:tc>
+          <w:tcPr>
+            <w:tcW w:w="1205" w:type="dxa"/>
+          </w:tcPr>
+          <w:p>
+            <w:pPr>
+              <w:jc w:val="center"/>
+              <w:rPr>
+                <w:sz w:val="28"/>
+              </w:rPr>
+            </w:pPr>
+          </w:p>
+        </w:tc>
+        <w:tc>
+          <w:tcPr>
+            <w:tcW w:w="1334" w:type="dxa"/>
+          </w:tcPr>
+          <w:p>
+            <w:pPr>
+              <w:jc w:val="center"/>
+              <w:rPr>
+                <w:sz w:val="28"/>
+              </w:rPr>
+            </w:pPr>
+          </w:p>
+        </w:tc>
+        <w:tc>
+          <w:tcPr>
+            <w:tcW w:w="1371" w:type="dxa"/>
+          </w:tcPr>
+          <w:p>
+            <w:pPr>
+              <w:rPr>
+                <w:sz w:val="28"/>
+              </w:rPr>
+            </w:pPr>
+          </w:p>
+        </w:tc>
+      </w:tr>
+      <w:tr>
+        <w:tc>
+          <w:tcPr>
+            <w:tcW w:w="1668" w:type="dxa"/>
+            <w:vMerge/>
+            <w:vAlign w:val="center"/>
+          </w:tcPr>
+          <w:p>
+            <w:pPr>
+              <w:jc w:val="center"/>
+              <w:rPr>
+                <w:sz w:val="28"/>
+              </w:rPr>
+            </w:pPr>
+          </w:p>
+        </w:tc>
+        <w:tc>
+          <w:tcPr>
+            <w:tcW w:w="2268" w:type="dxa"/>
+          </w:tcPr>
+          <w:p>
+            <w:pPr>
               <w:tabs>
                 <w:tab w:val="right" w:pos="1985"/>
               </w:tabs>
@@ -2578,6 +2698,7 @@
               </w:rPr>
             </w:pPr>
             <w:proofErr w:type="spellStart"/>
+            <w:proofErr w:type="gramStart"/>
             <w:r>
               <w:rPr>
                 <w:sz w:val="28"/>
@@ -2585,6 +2706,7 @@
               <w:t>ValorMens</w:t>
             </w:r>
             <w:proofErr w:type="spellEnd"/>
+            <w:proofErr w:type="gramEnd"/>
             <w:r>
               <w:rPr>
                 <w:sz w:val="28"/>
@@ -2698,6 +2820,7 @@
               </w:rPr>
             </w:pPr>
             <w:proofErr w:type="spellStart"/>
+            <w:proofErr w:type="gramStart"/>
             <w:r>
               <w:rPr>
                 <w:sz w:val="28"/>
@@ -2705,6 +2828,7 @@
               <w:t>AtivoDesd</w:t>
             </w:r>
             <w:proofErr w:type="spellEnd"/>
+            <w:proofErr w:type="gramEnd"/>
             <w:r>
               <w:rPr>
                 <w:sz w:val="28"/>
@@ -2818,6 +2942,7 @@
               </w:rPr>
             </w:pPr>
             <w:proofErr w:type="spellStart"/>
+            <w:proofErr w:type="gramStart"/>
             <w:r>
               <w:rPr>
                 <w:sz w:val="28"/>
@@ -2825,6 +2950,7 @@
               <w:t>DiaVencimento</w:t>
             </w:r>
             <w:proofErr w:type="spellEnd"/>
+            <w:proofErr w:type="gramEnd"/>
           </w:p>
         </w:tc>
         <w:tc>
@@ -3280,6 +3406,7 @@
               </w:rPr>
             </w:pPr>
             <w:proofErr w:type="spellStart"/>
+            <w:proofErr w:type="gramStart"/>
             <w:r>
               <w:rPr>
                 <w:sz w:val="28"/>
@@ -3291,7 +3418,14 @@
               <w:rPr>
                 <w:sz w:val="28"/>
               </w:rPr>
-              <w:t>.Matrícula</w:t>
+              <w:t>.</w:t>
+            </w:r>
+            <w:proofErr w:type="gramEnd"/>
+            <w:r>
+              <w:rPr>
+                <w:sz w:val="28"/>
+              </w:rPr>
+              <w:t>Matrícula</w:t>
             </w:r>
           </w:p>
         </w:tc>
@@ -3399,6 +3533,7 @@
               </w:rPr>
             </w:pPr>
             <w:proofErr w:type="spellStart"/>
+            <w:proofErr w:type="gramStart"/>
             <w:r>
               <w:rPr>
                 <w:sz w:val="28"/>
@@ -3410,7 +3545,14 @@
               <w:rPr>
                 <w:sz w:val="28"/>
               </w:rPr>
-              <w:t>.Trancamento</w:t>
+              <w:t>.</w:t>
+            </w:r>
+            <w:proofErr w:type="gramEnd"/>
+            <w:r>
+              <w:rPr>
+                <w:sz w:val="28"/>
+              </w:rPr>
+              <w:t>Trancamento</w:t>
             </w:r>
           </w:p>
         </w:tc>
@@ -3498,12 +3640,6 @@
                 <w:sz w:val="28"/>
               </w:rPr>
             </w:pPr>
-            <w:r>
-              <w:rPr>
-                <w:sz w:val="28"/>
-              </w:rPr>
-              <w:t>Funcionário</w:t>
-            </w:r>
           </w:p>
         </w:tc>
         <w:tc>
@@ -3852,9 +3988,6 @@
         </w:tc>
       </w:tr>
       <w:tr>
-        <w:trPr>
-          <w:trHeight w:val="307"/>
-        </w:trPr>
         <w:tc>
           <w:tcPr>
             <w:tcW w:w="1668" w:type="dxa"/>
@@ -3872,7 +4005,7 @@
               <w:rPr>
                 <w:sz w:val="28"/>
               </w:rPr>
-              <w:t>Fornecedor</w:t>
+              <w:t>Item</w:t>
             </w:r>
           </w:p>
         </w:tc>
@@ -3882,21 +4015,16 @@
           </w:tcPr>
           <w:p>
             <w:pPr>
-              <w:tabs>
-                <w:tab w:val="right" w:pos="1985"/>
-              </w:tabs>
-              <w:rPr>
-                <w:sz w:val="28"/>
-              </w:rPr>
-            </w:pPr>
-            <w:proofErr w:type="spellStart"/>
-            <w:r>
-              <w:rPr>
-                <w:sz w:val="28"/>
-              </w:rPr>
-              <w:t>Codigo</w:t>
-            </w:r>
-            <w:proofErr w:type="spellEnd"/>
+              <w:rPr>
+                <w:sz w:val="28"/>
+              </w:rPr>
+            </w:pPr>
+            <w:r>
+              <w:rPr>
+                <w:sz w:val="28"/>
+              </w:rPr>
+              <w:t>Código de Barra</w:t>
+            </w:r>
           </w:p>
         </w:tc>
         <w:tc>
@@ -3982,9 +4110,6 @@
         </w:tc>
       </w:tr>
       <w:tr>
-        <w:trPr>
-          <w:trHeight w:val="307"/>
-        </w:trPr>
         <w:tc>
           <w:tcPr>
             <w:tcW w:w="1668" w:type="dxa"/>
@@ -3992,7 +4117,6 @@
           </w:tcPr>
           <w:p>
             <w:pPr>
-              <w:jc w:val="center"/>
               <w:rPr>
                 <w:sz w:val="28"/>
               </w:rPr>
@@ -4005,9 +4129,24 @@
           </w:tcPr>
           <w:p>
             <w:pPr>
-              <w:tabs>
-                <w:tab w:val="right" w:pos="1985"/>
-              </w:tabs>
+              <w:rPr>
+                <w:sz w:val="28"/>
+              </w:rPr>
+            </w:pPr>
+            <w:r>
+              <w:rPr>
+                <w:sz w:val="28"/>
+              </w:rPr>
+              <w:t>Nome</w:t>
+            </w:r>
+          </w:p>
+        </w:tc>
+        <w:tc>
+          <w:tcPr>
+            <w:tcW w:w="1134" w:type="dxa"/>
+          </w:tcPr>
+          <w:p>
+            <w:pPr>
               <w:rPr>
                 <w:sz w:val="28"/>
               </w:rPr>
@@ -4017,14 +4156,104 @@
               <w:rPr>
                 <w:sz w:val="28"/>
               </w:rPr>
-              <w:t>Cod</w:t>
+              <w:t>Char</w:t>
             </w:r>
             <w:proofErr w:type="spellEnd"/>
-            <w:r>
-              <w:rPr>
-                <w:sz w:val="28"/>
-              </w:rPr>
-              <w:t>. Pessoa</w:t>
+          </w:p>
+        </w:tc>
+        <w:tc>
+          <w:tcPr>
+            <w:tcW w:w="1417" w:type="dxa"/>
+          </w:tcPr>
+          <w:p>
+            <w:pPr>
+              <w:jc w:val="center"/>
+              <w:rPr>
+                <w:sz w:val="28"/>
+              </w:rPr>
+            </w:pPr>
+            <w:r>
+              <w:rPr>
+                <w:sz w:val="28"/>
+              </w:rPr>
+              <w:t>40</w:t>
+            </w:r>
+          </w:p>
+        </w:tc>
+        <w:tc>
+          <w:tcPr>
+            <w:tcW w:w="1205" w:type="dxa"/>
+          </w:tcPr>
+          <w:p>
+            <w:pPr>
+              <w:jc w:val="center"/>
+              <w:rPr>
+                <w:sz w:val="28"/>
+              </w:rPr>
+            </w:pPr>
+          </w:p>
+        </w:tc>
+        <w:tc>
+          <w:tcPr>
+            <w:tcW w:w="1334" w:type="dxa"/>
+          </w:tcPr>
+          <w:p>
+            <w:pPr>
+              <w:jc w:val="center"/>
+              <w:rPr>
+                <w:sz w:val="28"/>
+              </w:rPr>
+            </w:pPr>
+            <w:r>
+              <w:rPr>
+                <w:sz w:val="28"/>
+              </w:rPr>
+              <w:t>*</w:t>
+            </w:r>
+          </w:p>
+        </w:tc>
+        <w:tc>
+          <w:tcPr>
+            <w:tcW w:w="1371" w:type="dxa"/>
+          </w:tcPr>
+          <w:p>
+            <w:pPr>
+              <w:rPr>
+                <w:sz w:val="28"/>
+              </w:rPr>
+            </w:pPr>
+          </w:p>
+        </w:tc>
+      </w:tr>
+      <w:tr>
+        <w:tc>
+          <w:tcPr>
+            <w:tcW w:w="1668" w:type="dxa"/>
+            <w:vMerge/>
+          </w:tcPr>
+          <w:p>
+            <w:pPr>
+              <w:rPr>
+                <w:sz w:val="28"/>
+              </w:rPr>
+            </w:pPr>
+          </w:p>
+        </w:tc>
+        <w:tc>
+          <w:tcPr>
+            <w:tcW w:w="2268" w:type="dxa"/>
+          </w:tcPr>
+          <w:p>
+            <w:pPr>
+              <w:rPr>
+                <w:sz w:val="28"/>
+              </w:rPr>
+            </w:pPr>
+            <w:r>
+              <w:rPr>
+                <w:sz w:val="28"/>
+              </w:rPr>
+              <w:t>Quantidade</w:t>
             </w:r>
           </w:p>
         </w:tc>
@@ -4057,6 +4286,566 @@
                 <w:sz w:val="28"/>
               </w:rPr>
             </w:pPr>
+          </w:p>
+        </w:tc>
+        <w:tc>
+          <w:tcPr>
+            <w:tcW w:w="1205" w:type="dxa"/>
+          </w:tcPr>
+          <w:p>
+            <w:pPr>
+              <w:jc w:val="center"/>
+              <w:rPr>
+                <w:sz w:val="28"/>
+              </w:rPr>
+            </w:pPr>
+          </w:p>
+        </w:tc>
+        <w:tc>
+          <w:tcPr>
+            <w:tcW w:w="1334" w:type="dxa"/>
+          </w:tcPr>
+          <w:p>
+            <w:pPr>
+              <w:jc w:val="center"/>
+              <w:rPr>
+                <w:sz w:val="28"/>
+              </w:rPr>
+            </w:pPr>
+            <w:r>
+              <w:rPr>
+                <w:sz w:val="28"/>
+              </w:rPr>
+              <w:t>*</w:t>
+            </w:r>
+          </w:p>
+        </w:tc>
+        <w:tc>
+          <w:tcPr>
+            <w:tcW w:w="1371" w:type="dxa"/>
+          </w:tcPr>
+          <w:p>
+            <w:pPr>
+              <w:rPr>
+                <w:sz w:val="28"/>
+              </w:rPr>
+            </w:pPr>
+          </w:p>
+        </w:tc>
+      </w:tr>
+      <w:tr>
+        <w:tc>
+          <w:tcPr>
+            <w:tcW w:w="1668" w:type="dxa"/>
+            <w:vMerge/>
+          </w:tcPr>
+          <w:p>
+            <w:pPr>
+              <w:rPr>
+                <w:sz w:val="28"/>
+              </w:rPr>
+            </w:pPr>
+          </w:p>
+        </w:tc>
+        <w:tc>
+          <w:tcPr>
+            <w:tcW w:w="2268" w:type="dxa"/>
+          </w:tcPr>
+          <w:p>
+            <w:pPr>
+              <w:rPr>
+                <w:sz w:val="28"/>
+              </w:rPr>
+            </w:pPr>
+            <w:r>
+              <w:rPr>
+                <w:sz w:val="28"/>
+              </w:rPr>
+              <w:t>Qtd Mínima</w:t>
+            </w:r>
+          </w:p>
+        </w:tc>
+        <w:tc>
+          <w:tcPr>
+            <w:tcW w:w="1134" w:type="dxa"/>
+          </w:tcPr>
+          <w:p>
+            <w:pPr>
+              <w:rPr>
+                <w:sz w:val="28"/>
+              </w:rPr>
+            </w:pPr>
+            <w:r>
+              <w:rPr>
+                <w:sz w:val="28"/>
+              </w:rPr>
+              <w:t>Inteiro</w:t>
+            </w:r>
+          </w:p>
+        </w:tc>
+        <w:tc>
+          <w:tcPr>
+            <w:tcW w:w="1417" w:type="dxa"/>
+          </w:tcPr>
+          <w:p>
+            <w:pPr>
+              <w:jc w:val="center"/>
+              <w:rPr>
+                <w:sz w:val="28"/>
+              </w:rPr>
+            </w:pPr>
+          </w:p>
+        </w:tc>
+        <w:tc>
+          <w:tcPr>
+            <w:tcW w:w="1205" w:type="dxa"/>
+          </w:tcPr>
+          <w:p>
+            <w:pPr>
+              <w:jc w:val="center"/>
+              <w:rPr>
+                <w:sz w:val="28"/>
+              </w:rPr>
+            </w:pPr>
+          </w:p>
+        </w:tc>
+        <w:tc>
+          <w:tcPr>
+            <w:tcW w:w="1334" w:type="dxa"/>
+          </w:tcPr>
+          <w:p>
+            <w:pPr>
+              <w:jc w:val="center"/>
+              <w:rPr>
+                <w:sz w:val="28"/>
+              </w:rPr>
+            </w:pPr>
+            <w:r>
+              <w:rPr>
+                <w:sz w:val="28"/>
+              </w:rPr>
+              <w:t>*</w:t>
+            </w:r>
+          </w:p>
+        </w:tc>
+        <w:tc>
+          <w:tcPr>
+            <w:tcW w:w="1371" w:type="dxa"/>
+          </w:tcPr>
+          <w:p>
+            <w:pPr>
+              <w:rPr>
+                <w:sz w:val="28"/>
+              </w:rPr>
+            </w:pPr>
+          </w:p>
+        </w:tc>
+      </w:tr>
+      <w:tr>
+        <w:tc>
+          <w:tcPr>
+            <w:tcW w:w="1668" w:type="dxa"/>
+            <w:vMerge/>
+          </w:tcPr>
+          <w:p>
+            <w:pPr>
+              <w:rPr>
+                <w:sz w:val="28"/>
+              </w:rPr>
+            </w:pPr>
+          </w:p>
+        </w:tc>
+        <w:tc>
+          <w:tcPr>
+            <w:tcW w:w="2268" w:type="dxa"/>
+          </w:tcPr>
+          <w:p>
+            <w:pPr>
+              <w:rPr>
+                <w:sz w:val="28"/>
+              </w:rPr>
+            </w:pPr>
+            <w:r>
+              <w:rPr>
+                <w:sz w:val="28"/>
+              </w:rPr>
+              <w:t>Preço de Custo</w:t>
+            </w:r>
+          </w:p>
+        </w:tc>
+        <w:tc>
+          <w:tcPr>
+            <w:tcW w:w="1134" w:type="dxa"/>
+          </w:tcPr>
+          <w:p>
+            <w:pPr>
+              <w:rPr>
+                <w:sz w:val="28"/>
+              </w:rPr>
+            </w:pPr>
+            <w:r>
+              <w:rPr>
+                <w:sz w:val="28"/>
+              </w:rPr>
+              <w:t>Double</w:t>
+            </w:r>
+          </w:p>
+        </w:tc>
+        <w:tc>
+          <w:tcPr>
+            <w:tcW w:w="1417" w:type="dxa"/>
+          </w:tcPr>
+          <w:p>
+            <w:pPr>
+              <w:jc w:val="center"/>
+              <w:rPr>
+                <w:sz w:val="28"/>
+              </w:rPr>
+            </w:pPr>
+          </w:p>
+        </w:tc>
+        <w:tc>
+          <w:tcPr>
+            <w:tcW w:w="1205" w:type="dxa"/>
+          </w:tcPr>
+          <w:p>
+            <w:pPr>
+              <w:jc w:val="center"/>
+              <w:rPr>
+                <w:sz w:val="28"/>
+              </w:rPr>
+            </w:pPr>
+          </w:p>
+        </w:tc>
+        <w:tc>
+          <w:tcPr>
+            <w:tcW w:w="1334" w:type="dxa"/>
+          </w:tcPr>
+          <w:p>
+            <w:pPr>
+              <w:jc w:val="center"/>
+              <w:rPr>
+                <w:sz w:val="28"/>
+              </w:rPr>
+            </w:pPr>
+            <w:r>
+              <w:rPr>
+                <w:sz w:val="28"/>
+              </w:rPr>
+              <w:t>*</w:t>
+            </w:r>
+          </w:p>
+        </w:tc>
+        <w:tc>
+          <w:tcPr>
+            <w:tcW w:w="1371" w:type="dxa"/>
+          </w:tcPr>
+          <w:p>
+            <w:pPr>
+              <w:rPr>
+                <w:sz w:val="28"/>
+              </w:rPr>
+            </w:pPr>
+          </w:p>
+        </w:tc>
+      </w:tr>
+      <w:tr>
+        <w:tc>
+          <w:tcPr>
+            <w:tcW w:w="1668" w:type="dxa"/>
+            <w:vMerge/>
+          </w:tcPr>
+          <w:p>
+            <w:pPr>
+              <w:rPr>
+                <w:sz w:val="28"/>
+              </w:rPr>
+            </w:pPr>
+          </w:p>
+        </w:tc>
+        <w:tc>
+          <w:tcPr>
+            <w:tcW w:w="2268" w:type="dxa"/>
+          </w:tcPr>
+          <w:p>
+            <w:pPr>
+              <w:rPr>
+                <w:sz w:val="28"/>
+              </w:rPr>
+            </w:pPr>
+            <w:r>
+              <w:rPr>
+                <w:sz w:val="28"/>
+              </w:rPr>
+              <w:t>Preço de Venda</w:t>
+            </w:r>
+          </w:p>
+        </w:tc>
+        <w:tc>
+          <w:tcPr>
+            <w:tcW w:w="1134" w:type="dxa"/>
+          </w:tcPr>
+          <w:p>
+            <w:pPr>
+              <w:rPr>
+                <w:sz w:val="28"/>
+              </w:rPr>
+            </w:pPr>
+            <w:r>
+              <w:rPr>
+                <w:sz w:val="28"/>
+              </w:rPr>
+              <w:t>Double</w:t>
+            </w:r>
+          </w:p>
+        </w:tc>
+        <w:tc>
+          <w:tcPr>
+            <w:tcW w:w="1417" w:type="dxa"/>
+          </w:tcPr>
+          <w:p>
+            <w:pPr>
+              <w:jc w:val="center"/>
+              <w:rPr>
+                <w:sz w:val="28"/>
+              </w:rPr>
+            </w:pPr>
+          </w:p>
+        </w:tc>
+        <w:tc>
+          <w:tcPr>
+            <w:tcW w:w="1205" w:type="dxa"/>
+          </w:tcPr>
+          <w:p>
+            <w:pPr>
+              <w:jc w:val="center"/>
+              <w:rPr>
+                <w:sz w:val="28"/>
+              </w:rPr>
+            </w:pPr>
+          </w:p>
+        </w:tc>
+        <w:tc>
+          <w:tcPr>
+            <w:tcW w:w="1334" w:type="dxa"/>
+          </w:tcPr>
+          <w:p>
+            <w:pPr>
+              <w:jc w:val="center"/>
+              <w:rPr>
+                <w:sz w:val="28"/>
+              </w:rPr>
+            </w:pPr>
+            <w:r>
+              <w:rPr>
+                <w:sz w:val="28"/>
+              </w:rPr>
+              <w:t>*</w:t>
+            </w:r>
+          </w:p>
+        </w:tc>
+        <w:tc>
+          <w:tcPr>
+            <w:tcW w:w="1371" w:type="dxa"/>
+          </w:tcPr>
+          <w:p>
+            <w:pPr>
+              <w:rPr>
+                <w:sz w:val="28"/>
+              </w:rPr>
+            </w:pPr>
+          </w:p>
+        </w:tc>
+      </w:tr>
+      <w:tr>
+        <w:tc>
+          <w:tcPr>
+            <w:tcW w:w="1668" w:type="dxa"/>
+            <w:vMerge/>
+          </w:tcPr>
+          <w:p>
+            <w:pPr>
+              <w:rPr>
+                <w:sz w:val="28"/>
+              </w:rPr>
+            </w:pPr>
+          </w:p>
+        </w:tc>
+        <w:tc>
+          <w:tcPr>
+            <w:tcW w:w="2268" w:type="dxa"/>
+          </w:tcPr>
+          <w:p>
+            <w:pPr>
+              <w:rPr>
+                <w:sz w:val="28"/>
+              </w:rPr>
+            </w:pPr>
+            <w:r>
+              <w:rPr>
+                <w:sz w:val="28"/>
+              </w:rPr>
+              <w:t>Fornecedor</w:t>
+            </w:r>
+          </w:p>
+        </w:tc>
+        <w:tc>
+          <w:tcPr>
+            <w:tcW w:w="1134" w:type="dxa"/>
+          </w:tcPr>
+          <w:p>
+            <w:pPr>
+              <w:rPr>
+                <w:sz w:val="28"/>
+              </w:rPr>
+            </w:pPr>
+            <w:proofErr w:type="spellStart"/>
+            <w:r>
+              <w:rPr>
+                <w:sz w:val="28"/>
+              </w:rPr>
+              <w:t>Char</w:t>
+            </w:r>
+            <w:proofErr w:type="spellEnd"/>
+          </w:p>
+        </w:tc>
+        <w:tc>
+          <w:tcPr>
+            <w:tcW w:w="1417" w:type="dxa"/>
+          </w:tcPr>
+          <w:p>
+            <w:pPr>
+              <w:jc w:val="center"/>
+              <w:rPr>
+                <w:sz w:val="28"/>
+              </w:rPr>
+            </w:pPr>
+            <w:r>
+              <w:rPr>
+                <w:sz w:val="28"/>
+              </w:rPr>
+              <w:t>100</w:t>
+            </w:r>
+          </w:p>
+        </w:tc>
+        <w:tc>
+          <w:tcPr>
+            <w:tcW w:w="1205" w:type="dxa"/>
+          </w:tcPr>
+          <w:p>
+            <w:pPr>
+              <w:jc w:val="center"/>
+              <w:rPr>
+                <w:sz w:val="28"/>
+              </w:rPr>
+            </w:pPr>
+          </w:p>
+        </w:tc>
+        <w:tc>
+          <w:tcPr>
+            <w:tcW w:w="1334" w:type="dxa"/>
+          </w:tcPr>
+          <w:p>
+            <w:pPr>
+              <w:jc w:val="center"/>
+              <w:rPr>
+                <w:sz w:val="28"/>
+              </w:rPr>
+            </w:pPr>
+            <w:r>
+              <w:rPr>
+                <w:sz w:val="28"/>
+              </w:rPr>
+              <w:t>*</w:t>
+            </w:r>
+          </w:p>
+        </w:tc>
+        <w:tc>
+          <w:tcPr>
+            <w:tcW w:w="1371" w:type="dxa"/>
+          </w:tcPr>
+          <w:p>
+            <w:pPr>
+              <w:rPr>
+                <w:sz w:val="28"/>
+              </w:rPr>
+            </w:pPr>
+          </w:p>
+        </w:tc>
+      </w:tr>
+      <w:tr>
+        <w:tc>
+          <w:tcPr>
+            <w:tcW w:w="1668" w:type="dxa"/>
+            <w:vMerge/>
+          </w:tcPr>
+          <w:p>
+            <w:pPr>
+              <w:rPr>
+                <w:sz w:val="28"/>
+              </w:rPr>
+            </w:pPr>
+          </w:p>
+        </w:tc>
+        <w:tc>
+          <w:tcPr>
+            <w:tcW w:w="2268" w:type="dxa"/>
+          </w:tcPr>
+          <w:p>
+            <w:pPr>
+              <w:rPr>
+                <w:sz w:val="28"/>
+              </w:rPr>
+            </w:pPr>
+            <w:proofErr w:type="spellStart"/>
+            <w:proofErr w:type="gramStart"/>
+            <w:r>
+              <w:rPr>
+                <w:sz w:val="28"/>
+              </w:rPr>
+              <w:t>TipoProduto</w:t>
+            </w:r>
+            <w:proofErr w:type="spellEnd"/>
+            <w:proofErr w:type="gramEnd"/>
+          </w:p>
+        </w:tc>
+        <w:tc>
+          <w:tcPr>
+            <w:tcW w:w="1134" w:type="dxa"/>
+          </w:tcPr>
+          <w:p>
+            <w:pPr>
+              <w:rPr>
+                <w:sz w:val="28"/>
+              </w:rPr>
+            </w:pPr>
+            <w:proofErr w:type="spellStart"/>
+            <w:r>
+              <w:rPr>
+                <w:sz w:val="28"/>
+              </w:rPr>
+              <w:t>Char</w:t>
+            </w:r>
+            <w:proofErr w:type="spellEnd"/>
+          </w:p>
+        </w:tc>
+        <w:tc>
+          <w:tcPr>
+            <w:tcW w:w="1417" w:type="dxa"/>
+          </w:tcPr>
+          <w:p>
+            <w:pPr>
+              <w:jc w:val="center"/>
+              <w:rPr>
+                <w:sz w:val="28"/>
+              </w:rPr>
+            </w:pPr>
+            <w:r>
+              <w:rPr>
+                <w:sz w:val="28"/>
+              </w:rPr>
+              <w:t>30</w:t>
+            </w:r>
           </w:p>
         </w:tc>
         <w:tc>
@@ -4113,16 +4902,29 @@
           </w:tcPr>
           <w:p>
             <w:pPr>
-              <w:jc w:val="center"/>
-              <w:rPr>
-                <w:sz w:val="28"/>
-              </w:rPr>
-            </w:pPr>
-            <w:r>
-              <w:rPr>
-                <w:sz w:val="28"/>
-              </w:rPr>
-              <w:t>Item</w:t>
+              <w:rPr>
+                <w:sz w:val="28"/>
+              </w:rPr>
+            </w:pPr>
+          </w:p>
+          <w:p>
+            <w:pPr>
+              <w:rPr>
+                <w:sz w:val="28"/>
+              </w:rPr>
+            </w:pPr>
+          </w:p>
+          <w:p>
+            <w:pPr>
+              <w:rPr>
+                <w:sz w:val="28"/>
+              </w:rPr>
+            </w:pPr>
+            <w:r>
+              <w:rPr>
+                <w:sz w:val="28"/>
+              </w:rPr>
+              <w:t xml:space="preserve"> Despesas</w:t>
             </w:r>
           </w:p>
         </w:tc>
@@ -4140,7 +4942,7 @@
               <w:rPr>
                 <w:sz w:val="28"/>
               </w:rPr>
-              <w:t>Código de Barra</w:t>
+              <w:t>Código</w:t>
             </w:r>
           </w:p>
         </w:tc>
@@ -4168,7 +4970,6 @@
           </w:tcPr>
           <w:p>
             <w:pPr>
-              <w:jc w:val="center"/>
               <w:rPr>
                 <w:sz w:val="28"/>
               </w:rPr>
@@ -4254,7 +5055,7 @@
               <w:rPr>
                 <w:sz w:val="28"/>
               </w:rPr>
-              <w:t>Nome</w:t>
+              <w:t>Descrição</w:t>
             </w:r>
           </w:p>
         </w:tc>
@@ -4268,14 +5069,12 @@
                 <w:sz w:val="28"/>
               </w:rPr>
             </w:pPr>
-            <w:proofErr w:type="spellStart"/>
             <w:r>
               <w:rPr>
                 <w:sz w:val="28"/>
               </w:rPr>
               <w:t>Char</w:t>
             </w:r>
-            <w:proofErr w:type="spellEnd"/>
           </w:p>
         </w:tc>
         <w:tc>
@@ -4293,7 +5092,7 @@
               <w:rPr>
                 <w:sz w:val="28"/>
               </w:rPr>
-              <w:t>40</w:t>
+              <w:t>50</w:t>
             </w:r>
           </w:p>
         </w:tc>
@@ -4370,7 +5169,7 @@
               <w:rPr>
                 <w:sz w:val="28"/>
               </w:rPr>
-              <w:t>Quantidade</w:t>
+              <w:t>Data de Entrada</w:t>
             </w:r>
           </w:p>
         </w:tc>
@@ -4388,7 +5187,7 @@
               <w:rPr>
                 <w:sz w:val="28"/>
               </w:rPr>
-              <w:t>Inteiro</w:t>
+              <w:t>Date</w:t>
             </w:r>
           </w:p>
         </w:tc>
@@ -4478,7 +5277,7 @@
               <w:rPr>
                 <w:sz w:val="28"/>
               </w:rPr>
-              <w:t>Qtd Mínima</w:t>
+              <w:t>Data de Vencimento</w:t>
             </w:r>
           </w:p>
         </w:tc>
@@ -4496,7 +5295,7 @@
               <w:rPr>
                 <w:sz w:val="28"/>
               </w:rPr>
-              <w:t>Inteiro</w:t>
+              <w:t>Date</w:t>
             </w:r>
           </w:p>
         </w:tc>
@@ -4582,12 +5381,16 @@
                 <w:sz w:val="28"/>
               </w:rPr>
             </w:pPr>
-            <w:r>
-              <w:rPr>
-                <w:sz w:val="28"/>
-              </w:rPr>
-              <w:t>Preço de Custo</w:t>
-            </w:r>
+            <w:proofErr w:type="spellStart"/>
+            <w:proofErr w:type="gramStart"/>
+            <w:r>
+              <w:rPr>
+                <w:sz w:val="28"/>
+              </w:rPr>
+              <w:t>ValorTotal</w:t>
+            </w:r>
+            <w:proofErr w:type="spellEnd"/>
+            <w:proofErr w:type="gramEnd"/>
           </w:p>
         </w:tc>
         <w:tc>
@@ -4690,12 +5493,16 @@
                 <w:sz w:val="28"/>
               </w:rPr>
             </w:pPr>
-            <w:r>
-              <w:rPr>
-                <w:sz w:val="28"/>
-              </w:rPr>
-              <w:t>Preço de Venda</w:t>
-            </w:r>
+            <w:proofErr w:type="spellStart"/>
+            <w:proofErr w:type="gramStart"/>
+            <w:r>
+              <w:rPr>
+                <w:sz w:val="28"/>
+              </w:rPr>
+              <w:t>TipoDespesas</w:t>
+            </w:r>
+            <w:proofErr w:type="spellEnd"/>
+            <w:proofErr w:type="gramEnd"/>
           </w:p>
         </w:tc>
         <w:tc>
@@ -4708,12 +5515,14 @@
                 <w:sz w:val="28"/>
               </w:rPr>
             </w:pPr>
-            <w:r>
-              <w:rPr>
-                <w:sz w:val="28"/>
-              </w:rPr>
-              <w:t>Double</w:t>
-            </w:r>
+            <w:proofErr w:type="spellStart"/>
+            <w:r>
+              <w:rPr>
+                <w:sz w:val="28"/>
+              </w:rPr>
+              <w:t>Char</w:t>
+            </w:r>
+            <w:proofErr w:type="spellEnd"/>
           </w:p>
         </w:tc>
         <w:tc>
@@ -4727,6 +5536,12 @@
                 <w:sz w:val="28"/>
               </w:rPr>
             </w:pPr>
+            <w:r>
+              <w:rPr>
+                <w:sz w:val="28"/>
+              </w:rPr>
+              <w:t>12</w:t>
+            </w:r>
           </w:p>
         </w:tc>
         <w:tc>
@@ -4798,940 +5613,16 @@
                 <w:sz w:val="28"/>
               </w:rPr>
             </w:pPr>
-            <w:r>
-              <w:rPr>
-                <w:sz w:val="28"/>
-              </w:rPr>
-              <w:t>Fornecedor</w:t>
-            </w:r>
-          </w:p>
-        </w:tc>
-        <w:tc>
-          <w:tcPr>
-            <w:tcW w:w="1134" w:type="dxa"/>
-          </w:tcPr>
-          <w:p>
-            <w:pPr>
-              <w:rPr>
-                <w:sz w:val="28"/>
-              </w:rPr>
-            </w:pPr>
             <w:proofErr w:type="spellStart"/>
-            <w:r>
-              <w:rPr>
-                <w:sz w:val="28"/>
-              </w:rPr>
-              <w:t>Char</w:t>
+            <w:proofErr w:type="gramStart"/>
+            <w:r>
+              <w:rPr>
+                <w:sz w:val="28"/>
+              </w:rPr>
+              <w:t>TipoPagamento</w:t>
             </w:r>
             <w:proofErr w:type="spellEnd"/>
-          </w:p>
-        </w:tc>
-        <w:tc>
-          <w:tcPr>
-            <w:tcW w:w="1417" w:type="dxa"/>
-          </w:tcPr>
-          <w:p>
-            <w:pPr>
-              <w:jc w:val="center"/>
-              <w:rPr>
-                <w:sz w:val="28"/>
-              </w:rPr>
-            </w:pPr>
-            <w:r>
-              <w:rPr>
-                <w:sz w:val="28"/>
-              </w:rPr>
-              <w:t>100</w:t>
-            </w:r>
-          </w:p>
-        </w:tc>
-        <w:tc>
-          <w:tcPr>
-            <w:tcW w:w="1205" w:type="dxa"/>
-          </w:tcPr>
-          <w:p>
-            <w:pPr>
-              <w:jc w:val="center"/>
-              <w:rPr>
-                <w:sz w:val="28"/>
-              </w:rPr>
-            </w:pPr>
-          </w:p>
-        </w:tc>
-        <w:tc>
-          <w:tcPr>
-            <w:tcW w:w="1334" w:type="dxa"/>
-          </w:tcPr>
-          <w:p>
-            <w:pPr>
-              <w:jc w:val="center"/>
-              <w:rPr>
-                <w:sz w:val="28"/>
-              </w:rPr>
-            </w:pPr>
-            <w:r>
-              <w:rPr>
-                <w:sz w:val="28"/>
-              </w:rPr>
-              <w:t>*</w:t>
-            </w:r>
-          </w:p>
-        </w:tc>
-        <w:tc>
-          <w:tcPr>
-            <w:tcW w:w="1371" w:type="dxa"/>
-          </w:tcPr>
-          <w:p>
-            <w:pPr>
-              <w:rPr>
-                <w:sz w:val="28"/>
-              </w:rPr>
-            </w:pPr>
-          </w:p>
-        </w:tc>
-      </w:tr>
-      <w:tr>
-        <w:tc>
-          <w:tcPr>
-            <w:tcW w:w="1668" w:type="dxa"/>
-            <w:vMerge/>
-          </w:tcPr>
-          <w:p>
-            <w:pPr>
-              <w:rPr>
-                <w:sz w:val="28"/>
-              </w:rPr>
-            </w:pPr>
-          </w:p>
-        </w:tc>
-        <w:tc>
-          <w:tcPr>
-            <w:tcW w:w="2268" w:type="dxa"/>
-          </w:tcPr>
-          <w:p>
-            <w:pPr>
-              <w:rPr>
-                <w:sz w:val="28"/>
-              </w:rPr>
-            </w:pPr>
-            <w:proofErr w:type="spellStart"/>
-            <w:r>
-              <w:rPr>
-                <w:sz w:val="28"/>
-              </w:rPr>
-              <w:t>TipoProduto</w:t>
-            </w:r>
-            <w:proofErr w:type="spellEnd"/>
-          </w:p>
-        </w:tc>
-        <w:tc>
-          <w:tcPr>
-            <w:tcW w:w="1134" w:type="dxa"/>
-          </w:tcPr>
-          <w:p>
-            <w:pPr>
-              <w:rPr>
-                <w:sz w:val="28"/>
-              </w:rPr>
-            </w:pPr>
-            <w:proofErr w:type="spellStart"/>
-            <w:r>
-              <w:rPr>
-                <w:sz w:val="28"/>
-              </w:rPr>
-              <w:t>Char</w:t>
-            </w:r>
-            <w:proofErr w:type="spellEnd"/>
-          </w:p>
-        </w:tc>
-        <w:tc>
-          <w:tcPr>
-            <w:tcW w:w="1417" w:type="dxa"/>
-          </w:tcPr>
-          <w:p>
-            <w:pPr>
-              <w:jc w:val="center"/>
-              <w:rPr>
-                <w:sz w:val="28"/>
-              </w:rPr>
-            </w:pPr>
-            <w:r>
-              <w:rPr>
-                <w:sz w:val="28"/>
-              </w:rPr>
-              <w:t>30</w:t>
-            </w:r>
-          </w:p>
-        </w:tc>
-        <w:tc>
-          <w:tcPr>
-            <w:tcW w:w="1205" w:type="dxa"/>
-          </w:tcPr>
-          <w:p>
-            <w:pPr>
-              <w:jc w:val="center"/>
-              <w:rPr>
-                <w:sz w:val="28"/>
-              </w:rPr>
-            </w:pPr>
-          </w:p>
-        </w:tc>
-        <w:tc>
-          <w:tcPr>
-            <w:tcW w:w="1334" w:type="dxa"/>
-          </w:tcPr>
-          <w:p>
-            <w:pPr>
-              <w:jc w:val="center"/>
-              <w:rPr>
-                <w:sz w:val="28"/>
-              </w:rPr>
-            </w:pPr>
-            <w:r>
-              <w:rPr>
-                <w:sz w:val="28"/>
-              </w:rPr>
-              <w:t>*</w:t>
-            </w:r>
-          </w:p>
-        </w:tc>
-        <w:tc>
-          <w:tcPr>
-            <w:tcW w:w="1371" w:type="dxa"/>
-          </w:tcPr>
-          <w:p>
-            <w:pPr>
-              <w:rPr>
-                <w:sz w:val="28"/>
-              </w:rPr>
-            </w:pPr>
-          </w:p>
-        </w:tc>
-      </w:tr>
-      <w:tr>
-        <w:tc>
-          <w:tcPr>
-            <w:tcW w:w="1668" w:type="dxa"/>
-            <w:vMerge w:val="restart"/>
-            <w:vAlign w:val="center"/>
-          </w:tcPr>
-          <w:p>
-            <w:pPr>
-              <w:rPr>
-                <w:sz w:val="28"/>
-              </w:rPr>
-            </w:pPr>
-          </w:p>
-          <w:p>
-            <w:pPr>
-              <w:rPr>
-                <w:sz w:val="28"/>
-              </w:rPr>
-            </w:pPr>
-          </w:p>
-          <w:p>
-            <w:pPr>
-              <w:rPr>
-                <w:sz w:val="28"/>
-              </w:rPr>
-            </w:pPr>
-            <w:r>
-              <w:rPr>
-                <w:sz w:val="28"/>
-              </w:rPr>
-              <w:t xml:space="preserve"> Despesas</w:t>
-            </w:r>
-          </w:p>
-        </w:tc>
-        <w:tc>
-          <w:tcPr>
-            <w:tcW w:w="2268" w:type="dxa"/>
-          </w:tcPr>
-          <w:p>
-            <w:pPr>
-              <w:rPr>
-                <w:sz w:val="28"/>
-              </w:rPr>
-            </w:pPr>
-            <w:r>
-              <w:rPr>
-                <w:sz w:val="28"/>
-              </w:rPr>
-              <w:t>Código</w:t>
-            </w:r>
-          </w:p>
-        </w:tc>
-        <w:tc>
-          <w:tcPr>
-            <w:tcW w:w="1134" w:type="dxa"/>
-          </w:tcPr>
-          <w:p>
-            <w:pPr>
-              <w:rPr>
-                <w:sz w:val="28"/>
-              </w:rPr>
-            </w:pPr>
-            <w:r>
-              <w:rPr>
-                <w:sz w:val="28"/>
-              </w:rPr>
-              <w:t>Inteiro</w:t>
-            </w:r>
-          </w:p>
-        </w:tc>
-        <w:tc>
-          <w:tcPr>
-            <w:tcW w:w="1417" w:type="dxa"/>
-          </w:tcPr>
-          <w:p>
-            <w:pPr>
-              <w:rPr>
-                <w:sz w:val="28"/>
-              </w:rPr>
-            </w:pPr>
-          </w:p>
-        </w:tc>
-        <w:tc>
-          <w:tcPr>
-            <w:tcW w:w="1205" w:type="dxa"/>
-          </w:tcPr>
-          <w:p>
-            <w:pPr>
-              <w:jc w:val="center"/>
-              <w:rPr>
-                <w:sz w:val="28"/>
-              </w:rPr>
-            </w:pPr>
-            <w:r>
-              <w:rPr>
-                <w:sz w:val="28"/>
-              </w:rPr>
-              <w:t>*</w:t>
-            </w:r>
-          </w:p>
-        </w:tc>
-        <w:tc>
-          <w:tcPr>
-            <w:tcW w:w="1334" w:type="dxa"/>
-          </w:tcPr>
-          <w:p>
-            <w:pPr>
-              <w:jc w:val="center"/>
-              <w:rPr>
-                <w:sz w:val="28"/>
-              </w:rPr>
-            </w:pPr>
-            <w:r>
-              <w:rPr>
-                <w:sz w:val="28"/>
-              </w:rPr>
-              <w:t>*</w:t>
-            </w:r>
-          </w:p>
-        </w:tc>
-        <w:tc>
-          <w:tcPr>
-            <w:tcW w:w="1371" w:type="dxa"/>
-          </w:tcPr>
-          <w:p>
-            <w:pPr>
-              <w:rPr>
-                <w:sz w:val="28"/>
-              </w:rPr>
-            </w:pPr>
-          </w:p>
-        </w:tc>
-      </w:tr>
-      <w:tr>
-        <w:tc>
-          <w:tcPr>
-            <w:tcW w:w="1668" w:type="dxa"/>
-            <w:vMerge/>
-          </w:tcPr>
-          <w:p>
-            <w:pPr>
-              <w:rPr>
-                <w:sz w:val="28"/>
-              </w:rPr>
-            </w:pPr>
-          </w:p>
-        </w:tc>
-        <w:tc>
-          <w:tcPr>
-            <w:tcW w:w="2268" w:type="dxa"/>
-          </w:tcPr>
-          <w:p>
-            <w:pPr>
-              <w:rPr>
-                <w:sz w:val="28"/>
-              </w:rPr>
-            </w:pPr>
-            <w:r>
-              <w:rPr>
-                <w:sz w:val="28"/>
-              </w:rPr>
-              <w:t>Descrição</w:t>
-            </w:r>
-          </w:p>
-        </w:tc>
-        <w:tc>
-          <w:tcPr>
-            <w:tcW w:w="1134" w:type="dxa"/>
-          </w:tcPr>
-          <w:p>
-            <w:pPr>
-              <w:rPr>
-                <w:sz w:val="28"/>
-              </w:rPr>
-            </w:pPr>
-            <w:r>
-              <w:rPr>
-                <w:sz w:val="28"/>
-              </w:rPr>
-              <w:t>Char</w:t>
-            </w:r>
-          </w:p>
-        </w:tc>
-        <w:tc>
-          <w:tcPr>
-            <w:tcW w:w="1417" w:type="dxa"/>
-          </w:tcPr>
-          <w:p>
-            <w:pPr>
-              <w:jc w:val="center"/>
-              <w:rPr>
-                <w:sz w:val="28"/>
-              </w:rPr>
-            </w:pPr>
-            <w:r>
-              <w:rPr>
-                <w:sz w:val="28"/>
-              </w:rPr>
-              <w:t>50</w:t>
-            </w:r>
-          </w:p>
-        </w:tc>
-        <w:tc>
-          <w:tcPr>
-            <w:tcW w:w="1205" w:type="dxa"/>
-          </w:tcPr>
-          <w:p>
-            <w:pPr>
-              <w:jc w:val="center"/>
-              <w:rPr>
-                <w:sz w:val="28"/>
-              </w:rPr>
-            </w:pPr>
-          </w:p>
-        </w:tc>
-        <w:tc>
-          <w:tcPr>
-            <w:tcW w:w="1334" w:type="dxa"/>
-          </w:tcPr>
-          <w:p>
-            <w:pPr>
-              <w:jc w:val="center"/>
-              <w:rPr>
-                <w:sz w:val="28"/>
-              </w:rPr>
-            </w:pPr>
-            <w:r>
-              <w:rPr>
-                <w:sz w:val="28"/>
-              </w:rPr>
-              <w:t>*</w:t>
-            </w:r>
-          </w:p>
-        </w:tc>
-        <w:tc>
-          <w:tcPr>
-            <w:tcW w:w="1371" w:type="dxa"/>
-          </w:tcPr>
-          <w:p>
-            <w:pPr>
-              <w:rPr>
-                <w:sz w:val="28"/>
-              </w:rPr>
-            </w:pPr>
-          </w:p>
-        </w:tc>
-      </w:tr>
-      <w:tr>
-        <w:tc>
-          <w:tcPr>
-            <w:tcW w:w="1668" w:type="dxa"/>
-            <w:vMerge/>
-          </w:tcPr>
-          <w:p>
-            <w:pPr>
-              <w:rPr>
-                <w:sz w:val="28"/>
-              </w:rPr>
-            </w:pPr>
-          </w:p>
-        </w:tc>
-        <w:tc>
-          <w:tcPr>
-            <w:tcW w:w="2268" w:type="dxa"/>
-          </w:tcPr>
-          <w:p>
-            <w:pPr>
-              <w:rPr>
-                <w:sz w:val="28"/>
-              </w:rPr>
-            </w:pPr>
-            <w:r>
-              <w:rPr>
-                <w:sz w:val="28"/>
-              </w:rPr>
-              <w:t>Data de Entrada</w:t>
-            </w:r>
-          </w:p>
-        </w:tc>
-        <w:tc>
-          <w:tcPr>
-            <w:tcW w:w="1134" w:type="dxa"/>
-          </w:tcPr>
-          <w:p>
-            <w:pPr>
-              <w:rPr>
-                <w:sz w:val="28"/>
-              </w:rPr>
-            </w:pPr>
-            <w:r>
-              <w:rPr>
-                <w:sz w:val="28"/>
-              </w:rPr>
-              <w:t>Date</w:t>
-            </w:r>
-          </w:p>
-        </w:tc>
-        <w:tc>
-          <w:tcPr>
-            <w:tcW w:w="1417" w:type="dxa"/>
-          </w:tcPr>
-          <w:p>
-            <w:pPr>
-              <w:jc w:val="center"/>
-              <w:rPr>
-                <w:sz w:val="28"/>
-              </w:rPr>
-            </w:pPr>
-          </w:p>
-        </w:tc>
-        <w:tc>
-          <w:tcPr>
-            <w:tcW w:w="1205" w:type="dxa"/>
-          </w:tcPr>
-          <w:p>
-            <w:pPr>
-              <w:jc w:val="center"/>
-              <w:rPr>
-                <w:sz w:val="28"/>
-              </w:rPr>
-            </w:pPr>
-          </w:p>
-        </w:tc>
-        <w:tc>
-          <w:tcPr>
-            <w:tcW w:w="1334" w:type="dxa"/>
-          </w:tcPr>
-          <w:p>
-            <w:pPr>
-              <w:jc w:val="center"/>
-              <w:rPr>
-                <w:sz w:val="28"/>
-              </w:rPr>
-            </w:pPr>
-            <w:r>
-              <w:rPr>
-                <w:sz w:val="28"/>
-              </w:rPr>
-              <w:t>*</w:t>
-            </w:r>
-          </w:p>
-        </w:tc>
-        <w:tc>
-          <w:tcPr>
-            <w:tcW w:w="1371" w:type="dxa"/>
-          </w:tcPr>
-          <w:p>
-            <w:pPr>
-              <w:rPr>
-                <w:sz w:val="28"/>
-              </w:rPr>
-            </w:pPr>
-          </w:p>
-        </w:tc>
-      </w:tr>
-      <w:tr>
-        <w:tc>
-          <w:tcPr>
-            <w:tcW w:w="1668" w:type="dxa"/>
-            <w:vMerge/>
-          </w:tcPr>
-          <w:p>
-            <w:pPr>
-              <w:rPr>
-                <w:sz w:val="28"/>
-              </w:rPr>
-            </w:pPr>
-          </w:p>
-        </w:tc>
-        <w:tc>
-          <w:tcPr>
-            <w:tcW w:w="2268" w:type="dxa"/>
-          </w:tcPr>
-          <w:p>
-            <w:pPr>
-              <w:rPr>
-                <w:sz w:val="28"/>
-              </w:rPr>
-            </w:pPr>
-            <w:r>
-              <w:rPr>
-                <w:sz w:val="28"/>
-              </w:rPr>
-              <w:t>Data de Vencimento</w:t>
-            </w:r>
-          </w:p>
-        </w:tc>
-        <w:tc>
-          <w:tcPr>
-            <w:tcW w:w="1134" w:type="dxa"/>
-          </w:tcPr>
-          <w:p>
-            <w:pPr>
-              <w:rPr>
-                <w:sz w:val="28"/>
-              </w:rPr>
-            </w:pPr>
-            <w:r>
-              <w:rPr>
-                <w:sz w:val="28"/>
-              </w:rPr>
-              <w:t>Date</w:t>
-            </w:r>
-          </w:p>
-        </w:tc>
-        <w:tc>
-          <w:tcPr>
-            <w:tcW w:w="1417" w:type="dxa"/>
-          </w:tcPr>
-          <w:p>
-            <w:pPr>
-              <w:jc w:val="center"/>
-              <w:rPr>
-                <w:sz w:val="28"/>
-              </w:rPr>
-            </w:pPr>
-          </w:p>
-        </w:tc>
-        <w:tc>
-          <w:tcPr>
-            <w:tcW w:w="1205" w:type="dxa"/>
-          </w:tcPr>
-          <w:p>
-            <w:pPr>
-              <w:jc w:val="center"/>
-              <w:rPr>
-                <w:sz w:val="28"/>
-              </w:rPr>
-            </w:pPr>
-          </w:p>
-        </w:tc>
-        <w:tc>
-          <w:tcPr>
-            <w:tcW w:w="1334" w:type="dxa"/>
-          </w:tcPr>
-          <w:p>
-            <w:pPr>
-              <w:jc w:val="center"/>
-              <w:rPr>
-                <w:sz w:val="28"/>
-              </w:rPr>
-            </w:pPr>
-            <w:r>
-              <w:rPr>
-                <w:sz w:val="28"/>
-              </w:rPr>
-              <w:t>*</w:t>
-            </w:r>
-          </w:p>
-        </w:tc>
-        <w:tc>
-          <w:tcPr>
-            <w:tcW w:w="1371" w:type="dxa"/>
-          </w:tcPr>
-          <w:p>
-            <w:pPr>
-              <w:rPr>
-                <w:sz w:val="28"/>
-              </w:rPr>
-            </w:pPr>
-          </w:p>
-        </w:tc>
-      </w:tr>
-      <w:tr>
-        <w:tc>
-          <w:tcPr>
-            <w:tcW w:w="1668" w:type="dxa"/>
-            <w:vMerge/>
-          </w:tcPr>
-          <w:p>
-            <w:pPr>
-              <w:rPr>
-                <w:sz w:val="28"/>
-              </w:rPr>
-            </w:pPr>
-          </w:p>
-        </w:tc>
-        <w:tc>
-          <w:tcPr>
-            <w:tcW w:w="2268" w:type="dxa"/>
-          </w:tcPr>
-          <w:p>
-            <w:pPr>
-              <w:rPr>
-                <w:sz w:val="28"/>
-              </w:rPr>
-            </w:pPr>
-            <w:proofErr w:type="spellStart"/>
-            <w:r>
-              <w:rPr>
-                <w:sz w:val="28"/>
-              </w:rPr>
-              <w:t>ValorTotal</w:t>
-            </w:r>
-            <w:proofErr w:type="spellEnd"/>
-          </w:p>
-        </w:tc>
-        <w:tc>
-          <w:tcPr>
-            <w:tcW w:w="1134" w:type="dxa"/>
-          </w:tcPr>
-          <w:p>
-            <w:pPr>
-              <w:rPr>
-                <w:sz w:val="28"/>
-              </w:rPr>
-            </w:pPr>
-            <w:r>
-              <w:rPr>
-                <w:sz w:val="28"/>
-              </w:rPr>
-              <w:t>Double</w:t>
-            </w:r>
-          </w:p>
-        </w:tc>
-        <w:tc>
-          <w:tcPr>
-            <w:tcW w:w="1417" w:type="dxa"/>
-          </w:tcPr>
-          <w:p>
-            <w:pPr>
-              <w:jc w:val="center"/>
-              <w:rPr>
-                <w:sz w:val="28"/>
-              </w:rPr>
-            </w:pPr>
-          </w:p>
-        </w:tc>
-        <w:tc>
-          <w:tcPr>
-            <w:tcW w:w="1205" w:type="dxa"/>
-          </w:tcPr>
-          <w:p>
-            <w:pPr>
-              <w:jc w:val="center"/>
-              <w:rPr>
-                <w:sz w:val="28"/>
-              </w:rPr>
-            </w:pPr>
-          </w:p>
-        </w:tc>
-        <w:tc>
-          <w:tcPr>
-            <w:tcW w:w="1334" w:type="dxa"/>
-          </w:tcPr>
-          <w:p>
-            <w:pPr>
-              <w:jc w:val="center"/>
-              <w:rPr>
-                <w:sz w:val="28"/>
-              </w:rPr>
-            </w:pPr>
-            <w:r>
-              <w:rPr>
-                <w:sz w:val="28"/>
-              </w:rPr>
-              <w:t>*</w:t>
-            </w:r>
-          </w:p>
-        </w:tc>
-        <w:tc>
-          <w:tcPr>
-            <w:tcW w:w="1371" w:type="dxa"/>
-          </w:tcPr>
-          <w:p>
-            <w:pPr>
-              <w:rPr>
-                <w:sz w:val="28"/>
-              </w:rPr>
-            </w:pPr>
-          </w:p>
-        </w:tc>
-      </w:tr>
-      <w:tr>
-        <w:tc>
-          <w:tcPr>
-            <w:tcW w:w="1668" w:type="dxa"/>
-            <w:vMerge/>
-          </w:tcPr>
-          <w:p>
-            <w:pPr>
-              <w:rPr>
-                <w:sz w:val="28"/>
-              </w:rPr>
-            </w:pPr>
-          </w:p>
-        </w:tc>
-        <w:tc>
-          <w:tcPr>
-            <w:tcW w:w="2268" w:type="dxa"/>
-          </w:tcPr>
-          <w:p>
-            <w:pPr>
-              <w:rPr>
-                <w:sz w:val="28"/>
-              </w:rPr>
-            </w:pPr>
-            <w:proofErr w:type="spellStart"/>
-            <w:r>
-              <w:rPr>
-                <w:sz w:val="28"/>
-              </w:rPr>
-              <w:t>TipoDespesas</w:t>
-            </w:r>
-            <w:proofErr w:type="spellEnd"/>
-          </w:p>
-        </w:tc>
-        <w:tc>
-          <w:tcPr>
-            <w:tcW w:w="1134" w:type="dxa"/>
-          </w:tcPr>
-          <w:p>
-            <w:pPr>
-              <w:rPr>
-                <w:sz w:val="28"/>
-              </w:rPr>
-            </w:pPr>
-            <w:proofErr w:type="spellStart"/>
-            <w:r>
-              <w:rPr>
-                <w:sz w:val="28"/>
-              </w:rPr>
-              <w:t>Char</w:t>
-            </w:r>
-            <w:proofErr w:type="spellEnd"/>
-          </w:p>
-        </w:tc>
-        <w:tc>
-          <w:tcPr>
-            <w:tcW w:w="1417" w:type="dxa"/>
-          </w:tcPr>
-          <w:p>
-            <w:pPr>
-              <w:jc w:val="center"/>
-              <w:rPr>
-                <w:sz w:val="28"/>
-              </w:rPr>
-            </w:pPr>
-            <w:r>
-              <w:rPr>
-                <w:sz w:val="28"/>
-              </w:rPr>
-              <w:t>12</w:t>
-            </w:r>
-          </w:p>
-        </w:tc>
-        <w:tc>
-          <w:tcPr>
-            <w:tcW w:w="1205" w:type="dxa"/>
-          </w:tcPr>
-          <w:p>
-            <w:pPr>
-              <w:jc w:val="center"/>
-              <w:rPr>
-                <w:sz w:val="28"/>
-              </w:rPr>
-            </w:pPr>
-          </w:p>
-        </w:tc>
-        <w:tc>
-          <w:tcPr>
-            <w:tcW w:w="1334" w:type="dxa"/>
-          </w:tcPr>
-          <w:p>
-            <w:pPr>
-              <w:jc w:val="center"/>
-              <w:rPr>
-                <w:sz w:val="28"/>
-              </w:rPr>
-            </w:pPr>
-            <w:r>
-              <w:rPr>
-                <w:sz w:val="28"/>
-              </w:rPr>
-              <w:t>*</w:t>
-            </w:r>
-          </w:p>
-        </w:tc>
-        <w:tc>
-          <w:tcPr>
-            <w:tcW w:w="1371" w:type="dxa"/>
-          </w:tcPr>
-          <w:p>
-            <w:pPr>
-              <w:rPr>
-                <w:sz w:val="28"/>
-              </w:rPr>
-            </w:pPr>
-          </w:p>
-        </w:tc>
-      </w:tr>
-      <w:tr>
-        <w:tc>
-          <w:tcPr>
-            <w:tcW w:w="1668" w:type="dxa"/>
-            <w:vMerge/>
-          </w:tcPr>
-          <w:p>
-            <w:pPr>
-              <w:rPr>
-                <w:sz w:val="28"/>
-              </w:rPr>
-            </w:pPr>
-          </w:p>
-        </w:tc>
-        <w:tc>
-          <w:tcPr>
-            <w:tcW w:w="2268" w:type="dxa"/>
-          </w:tcPr>
-          <w:p>
-            <w:pPr>
-              <w:rPr>
-                <w:sz w:val="28"/>
-              </w:rPr>
-            </w:pPr>
-            <w:proofErr w:type="spellStart"/>
-            <w:r>
-              <w:rPr>
-                <w:sz w:val="28"/>
-              </w:rPr>
-              <w:t>TipoPagamento</w:t>
-            </w:r>
-            <w:proofErr w:type="spellEnd"/>
+            <w:proofErr w:type="gramEnd"/>
           </w:p>
         </w:tc>
         <w:tc>
@@ -6637,19 +6528,15 @@
               </w:rPr>
             </w:pPr>
             <w:proofErr w:type="spellStart"/>
-            <w:r>
-              <w:rPr>
-                <w:sz w:val="28"/>
-              </w:rPr>
-              <w:t>Código</w:t>
-            </w:r>
-            <w:r>
-              <w:rPr>
-                <w:sz w:val="28"/>
-              </w:rPr>
-              <w:t>Aluno</w:t>
+            <w:proofErr w:type="gramStart"/>
+            <w:r>
+              <w:rPr>
+                <w:sz w:val="28"/>
+              </w:rPr>
+              <w:t>CódigoAluno</w:t>
             </w:r>
             <w:proofErr w:type="spellEnd"/>
+            <w:proofErr w:type="gramEnd"/>
           </w:p>
         </w:tc>
         <w:tc>
@@ -12051,6 +11938,7 @@
               </w:rPr>
             </w:pPr>
             <w:proofErr w:type="spellStart"/>
+            <w:proofErr w:type="gramStart"/>
             <w:r>
               <w:rPr>
                 <w:sz w:val="28"/>
@@ -12058,6 +11946,7 @@
               <w:t>CodRemetente</w:t>
             </w:r>
             <w:proofErr w:type="spellEnd"/>
+            <w:proofErr w:type="gramEnd"/>
           </w:p>
         </w:tc>
         <w:tc>
@@ -12167,6 +12056,7 @@
               </w:rPr>
             </w:pPr>
             <w:proofErr w:type="spellStart"/>
+            <w:proofErr w:type="gramStart"/>
             <w:r>
               <w:rPr>
                 <w:sz w:val="28"/>
@@ -12174,6 +12064,7 @@
               <w:t>CodDestinatario</w:t>
             </w:r>
             <w:proofErr w:type="spellEnd"/>
+            <w:proofErr w:type="gramEnd"/>
           </w:p>
         </w:tc>
         <w:tc>

</xml_diff>